<commit_message>
-Elaboración del diagrama de Secuencia del CU Subir Plan. -Completado del documento: Especificación CU subir Plan.
</commit_message>
<xml_diff>
--- a/Elaboración/Especificaciones CU/Especificacion Caso de Uso Subir Plan.docx
+++ b/Elaboración/Especificaciones CU/Especificacion Caso de Uso Subir Plan.docx
@@ -581,7 +581,7 @@
               <w:noProof/>
               <w:sz w:val="22"/>
               <w:szCs w:val="22"/>
-              <w:lang w:eastAsia="es-ES"/>
+              <w:lang w:val="es-AR" w:eastAsia="es-AR"/>
             </w:rPr>
           </w:pPr>
           <w:r>
@@ -593,7 +593,7 @@
           <w:r>
             <w:fldChar w:fldCharType="separate"/>
           </w:r>
-          <w:hyperlink w:anchor="_Toc257615429" w:history="1">
+          <w:hyperlink w:anchor="_Toc18057388" w:history="1">
             <w:r>
               <w:rPr>
                 <w:rStyle w:val="Hipervnculo"/>
@@ -620,7 +620,7 @@
                 <w:noProof/>
                 <w:webHidden/>
               </w:rPr>
-              <w:instrText xml:space="preserve"> PAGEREF _Toc257615429 \h </w:instrText>
+              <w:instrText xml:space="preserve"> PAGEREF _Toc18057388 \h </w:instrText>
             </w:r>
             <w:r>
               <w:rPr>
@@ -640,7 +640,7 @@
                 <w:noProof/>
                 <w:webHidden/>
               </w:rPr>
-              <w:t>3</w:t>
+              <w:t>4</w:t>
             </w:r>
             <w:r>
               <w:rPr>
@@ -661,10 +661,10 @@
               <w:noProof/>
               <w:sz w:val="22"/>
               <w:szCs w:val="22"/>
-              <w:lang w:eastAsia="es-ES"/>
+              <w:lang w:val="es-AR" w:eastAsia="es-AR"/>
             </w:rPr>
           </w:pPr>
-          <w:hyperlink w:anchor="_Toc257615430" w:history="1">
+          <w:hyperlink w:anchor="_Toc18057389" w:history="1">
             <w:r>
               <w:rPr>
                 <w:rStyle w:val="Hipervnculo"/>
@@ -691,7 +691,7 @@
                 <w:noProof/>
                 <w:webHidden/>
               </w:rPr>
-              <w:instrText xml:space="preserve"> PAGEREF _Toc257615430 \h </w:instrText>
+              <w:instrText xml:space="preserve"> PAGEREF _Toc18057389 \h </w:instrText>
             </w:r>
             <w:r>
               <w:rPr>
@@ -711,7 +711,7 @@
                 <w:noProof/>
                 <w:webHidden/>
               </w:rPr>
-              <w:t>3</w:t>
+              <w:t>4</w:t>
             </w:r>
             <w:r>
               <w:rPr>
@@ -732,10 +732,10 @@
               <w:noProof/>
               <w:sz w:val="22"/>
               <w:szCs w:val="22"/>
-              <w:lang w:eastAsia="es-ES"/>
+              <w:lang w:val="es-AR" w:eastAsia="es-AR"/>
             </w:rPr>
           </w:pPr>
-          <w:hyperlink w:anchor="_Toc257615431" w:history="1">
+          <w:hyperlink w:anchor="_Toc18057390" w:history="1">
             <w:r>
               <w:rPr>
                 <w:rStyle w:val="Hipervnculo"/>
@@ -762,7 +762,7 @@
                 <w:noProof/>
                 <w:webHidden/>
               </w:rPr>
-              <w:instrText xml:space="preserve"> PAGEREF _Toc257615431 \h </w:instrText>
+              <w:instrText xml:space="preserve"> PAGEREF _Toc18057390 \h </w:instrText>
             </w:r>
             <w:r>
               <w:rPr>
@@ -782,7 +782,7 @@
                 <w:noProof/>
                 <w:webHidden/>
               </w:rPr>
-              <w:t>3</w:t>
+              <w:t>4</w:t>
             </w:r>
             <w:r>
               <w:rPr>
@@ -803,10 +803,10 @@
               <w:noProof/>
               <w:sz w:val="22"/>
               <w:szCs w:val="22"/>
-              <w:lang w:eastAsia="es-ES"/>
+              <w:lang w:val="es-AR" w:eastAsia="es-AR"/>
             </w:rPr>
           </w:pPr>
-          <w:hyperlink w:anchor="_Toc257615432" w:history="1">
+          <w:hyperlink w:anchor="_Toc18057391" w:history="1">
             <w:r>
               <w:rPr>
                 <w:rStyle w:val="Hipervnculo"/>
@@ -833,7 +833,7 @@
                 <w:noProof/>
                 <w:webHidden/>
               </w:rPr>
-              <w:instrText xml:space="preserve"> PAGEREF _Toc257615432 \h </w:instrText>
+              <w:instrText xml:space="preserve"> PAGEREF _Toc18057391 \h </w:instrText>
             </w:r>
             <w:r>
               <w:rPr>
@@ -853,7 +853,7 @@
                 <w:noProof/>
                 <w:webHidden/>
               </w:rPr>
-              <w:t>3</w:t>
+              <w:t>4</w:t>
             </w:r>
             <w:r>
               <w:rPr>
@@ -874,10 +874,10 @@
               <w:noProof/>
               <w:sz w:val="22"/>
               <w:szCs w:val="22"/>
-              <w:lang w:eastAsia="es-ES"/>
+              <w:lang w:val="es-AR" w:eastAsia="es-AR"/>
             </w:rPr>
           </w:pPr>
-          <w:hyperlink w:anchor="_Toc257615433" w:history="1">
+          <w:hyperlink w:anchor="_Toc18057392" w:history="1">
             <w:r>
               <w:rPr>
                 <w:rStyle w:val="Hipervnculo"/>
@@ -904,7 +904,7 @@
                 <w:noProof/>
                 <w:webHidden/>
               </w:rPr>
-              <w:instrText xml:space="preserve"> PAGEREF _Toc257615433 \h </w:instrText>
+              <w:instrText xml:space="preserve"> PAGEREF _Toc18057392 \h </w:instrText>
             </w:r>
             <w:r>
               <w:rPr>
@@ -924,7 +924,7 @@
                 <w:noProof/>
                 <w:webHidden/>
               </w:rPr>
-              <w:t>3</w:t>
+              <w:t>4</w:t>
             </w:r>
             <w:r>
               <w:rPr>
@@ -945,10 +945,10 @@
               <w:noProof/>
               <w:sz w:val="22"/>
               <w:szCs w:val="22"/>
-              <w:lang w:eastAsia="es-ES"/>
+              <w:lang w:val="es-AR" w:eastAsia="es-AR"/>
             </w:rPr>
           </w:pPr>
-          <w:hyperlink w:anchor="_Toc257615434" w:history="1">
+          <w:hyperlink w:anchor="_Toc18057393" w:history="1">
             <w:r>
               <w:rPr>
                 <w:rStyle w:val="Hipervnculo"/>
@@ -975,7 +975,7 @@
                 <w:noProof/>
                 <w:webHidden/>
               </w:rPr>
-              <w:instrText xml:space="preserve"> PAGEREF _Toc257615434 \h </w:instrText>
+              <w:instrText xml:space="preserve"> PAGEREF _Toc18057393 \h </w:instrText>
             </w:r>
             <w:r>
               <w:rPr>
@@ -995,7 +995,7 @@
                 <w:noProof/>
                 <w:webHidden/>
               </w:rPr>
-              <w:t>3</w:t>
+              <w:t>5</w:t>
             </w:r>
             <w:r>
               <w:rPr>
@@ -1016,10 +1016,10 @@
               <w:noProof/>
               <w:sz w:val="22"/>
               <w:szCs w:val="22"/>
-              <w:lang w:eastAsia="es-ES"/>
+              <w:lang w:val="es-AR" w:eastAsia="es-AR"/>
             </w:rPr>
           </w:pPr>
-          <w:hyperlink w:anchor="_Toc257615435" w:history="1">
+          <w:hyperlink w:anchor="_Toc18057394" w:history="1">
             <w:r>
               <w:rPr>
                 <w:rStyle w:val="Hipervnculo"/>
@@ -1046,7 +1046,7 @@
                 <w:noProof/>
                 <w:webHidden/>
               </w:rPr>
-              <w:instrText xml:space="preserve"> PAGEREF _Toc257615435 \h </w:instrText>
+              <w:instrText xml:space="preserve"> PAGEREF _Toc18057394 \h </w:instrText>
             </w:r>
             <w:r>
               <w:rPr>
@@ -1066,7 +1066,7 @@
                 <w:noProof/>
                 <w:webHidden/>
               </w:rPr>
-              <w:t>3</w:t>
+              <w:t>5</w:t>
             </w:r>
             <w:r>
               <w:rPr>
@@ -1087,10 +1087,10 @@
               <w:noProof/>
               <w:sz w:val="22"/>
               <w:szCs w:val="22"/>
-              <w:lang w:eastAsia="es-ES"/>
+              <w:lang w:val="es-AR" w:eastAsia="es-AR"/>
             </w:rPr>
           </w:pPr>
-          <w:hyperlink w:anchor="_Toc257615436" w:history="1">
+          <w:hyperlink w:anchor="_Toc18057395" w:history="1">
             <w:r>
               <w:rPr>
                 <w:rStyle w:val="Hipervnculo"/>
@@ -1117,7 +1117,7 @@
                 <w:noProof/>
                 <w:webHidden/>
               </w:rPr>
-              <w:instrText xml:space="preserve"> PAGEREF _Toc257615436 \h </w:instrText>
+              <w:instrText xml:space="preserve"> PAGEREF _Toc18057395 \h </w:instrText>
             </w:r>
             <w:r>
               <w:rPr>
@@ -1137,7 +1137,7 @@
                 <w:noProof/>
                 <w:webHidden/>
               </w:rPr>
-              <w:t>3</w:t>
+              <w:t>5</w:t>
             </w:r>
             <w:r>
               <w:rPr>
@@ -1158,10 +1158,10 @@
               <w:noProof/>
               <w:sz w:val="22"/>
               <w:szCs w:val="22"/>
-              <w:lang w:eastAsia="es-ES"/>
+              <w:lang w:val="es-AR" w:eastAsia="es-AR"/>
             </w:rPr>
           </w:pPr>
-          <w:hyperlink w:anchor="_Toc257615437" w:history="1">
+          <w:hyperlink w:anchor="_Toc18057396" w:history="1">
             <w:r>
               <w:rPr>
                 <w:rStyle w:val="Hipervnculo"/>
@@ -1188,7 +1188,7 @@
                 <w:noProof/>
                 <w:webHidden/>
               </w:rPr>
-              <w:instrText xml:space="preserve"> PAGEREF _Toc257615437 \h </w:instrText>
+              <w:instrText xml:space="preserve"> PAGEREF _Toc18057396 \h </w:instrText>
             </w:r>
             <w:r>
               <w:rPr>
@@ -1208,149 +1208,7 @@
                 <w:noProof/>
                 <w:webHidden/>
               </w:rPr>
-              <w:t>3</w:t>
-            </w:r>
-            <w:r>
-              <w:rPr>
-                <w:noProof/>
-                <w:webHidden/>
-              </w:rPr>
-              <w:fldChar w:fldCharType="end"/>
-            </w:r>
-          </w:hyperlink>
-        </w:p>
-        <w:p>
-          <w:pPr>
-            <w:pStyle w:val="TDC2"/>
-            <w:rPr>
-              <w:rFonts w:eastAsiaTheme="minorEastAsia"/>
-              <w:i w:val="0"/>
-              <w:iCs w:val="0"/>
-              <w:noProof/>
-              <w:sz w:val="22"/>
-              <w:szCs w:val="22"/>
-              <w:lang w:eastAsia="es-ES"/>
-            </w:rPr>
-          </w:pPr>
-          <w:hyperlink w:anchor="_Toc257615438" w:history="1">
-            <w:r>
-              <w:rPr>
-                <w:rStyle w:val="Hipervnculo"/>
-                <w:noProof/>
-              </w:rPr>
-              <w:t>Diagrama de Colaboración</w:t>
-            </w:r>
-            <w:r>
-              <w:rPr>
-                <w:noProof/>
-                <w:webHidden/>
-              </w:rPr>
-              <w:tab/>
-            </w:r>
-            <w:r>
-              <w:rPr>
-                <w:noProof/>
-                <w:webHidden/>
-              </w:rPr>
-              <w:fldChar w:fldCharType="begin"/>
-            </w:r>
-            <w:r>
-              <w:rPr>
-                <w:noProof/>
-                <w:webHidden/>
-              </w:rPr>
-              <w:instrText xml:space="preserve"> PAGEREF _Toc257615438 \h </w:instrText>
-            </w:r>
-            <w:r>
-              <w:rPr>
-                <w:noProof/>
-                <w:webHidden/>
-              </w:rPr>
-            </w:r>
-            <w:r>
-              <w:rPr>
-                <w:noProof/>
-                <w:webHidden/>
-              </w:rPr>
-              <w:fldChar w:fldCharType="separate"/>
-            </w:r>
-            <w:r>
-              <w:rPr>
-                <w:noProof/>
-                <w:webHidden/>
-              </w:rPr>
-              <w:t>3</w:t>
-            </w:r>
-            <w:r>
-              <w:rPr>
-                <w:noProof/>
-                <w:webHidden/>
-              </w:rPr>
-              <w:fldChar w:fldCharType="end"/>
-            </w:r>
-          </w:hyperlink>
-        </w:p>
-        <w:p>
-          <w:pPr>
-            <w:pStyle w:val="TDC2"/>
-            <w:rPr>
-              <w:rFonts w:eastAsiaTheme="minorEastAsia"/>
-              <w:i w:val="0"/>
-              <w:iCs w:val="0"/>
-              <w:noProof/>
-              <w:sz w:val="22"/>
-              <w:szCs w:val="22"/>
-              <w:lang w:eastAsia="es-ES"/>
-            </w:rPr>
-          </w:pPr>
-          <w:hyperlink w:anchor="_Toc257615439" w:history="1">
-            <w:r>
-              <w:rPr>
-                <w:rStyle w:val="Hipervnculo"/>
-                <w:noProof/>
-              </w:rPr>
-              <w:t>Diagrama de Estados</w:t>
-            </w:r>
-            <w:r>
-              <w:rPr>
-                <w:noProof/>
-                <w:webHidden/>
-              </w:rPr>
-              <w:tab/>
-            </w:r>
-            <w:r>
-              <w:rPr>
-                <w:noProof/>
-                <w:webHidden/>
-              </w:rPr>
-              <w:fldChar w:fldCharType="begin"/>
-            </w:r>
-            <w:r>
-              <w:rPr>
-                <w:noProof/>
-                <w:webHidden/>
-              </w:rPr>
-              <w:instrText xml:space="preserve"> PAGEREF _Toc257615439 \h </w:instrText>
-            </w:r>
-            <w:r>
-              <w:rPr>
-                <w:noProof/>
-                <w:webHidden/>
-              </w:rPr>
-            </w:r>
-            <w:r>
-              <w:rPr>
-                <w:noProof/>
-                <w:webHidden/>
-              </w:rPr>
-              <w:fldChar w:fldCharType="separate"/>
-            </w:r>
-            <w:r>
-              <w:rPr>
-                <w:noProof/>
-                <w:webHidden/>
-              </w:rPr>
-              <w:t>3</w:t>
+              <w:t>6</w:t>
             </w:r>
             <w:r>
               <w:rPr>
@@ -1410,7 +1268,7 @@
       </w:pPr>
       <w:bookmarkStart w:id="0" w:name="_Toc228206475"/>
       <w:bookmarkStart w:id="1" w:name="_Toc234686580"/>
-      <w:bookmarkStart w:id="2" w:name="_Toc257615429"/>
+      <w:bookmarkStart w:id="2" w:name="_Toc18057388"/>
       <w:r>
         <w:t>Descripción</w:t>
       </w:r>
@@ -1424,7 +1282,6 @@
       </w:pPr>
       <w:bookmarkStart w:id="3" w:name="_Toc228206476"/>
       <w:bookmarkStart w:id="4" w:name="_Toc234686581"/>
-      <w:bookmarkStart w:id="5" w:name="_Toc257615430"/>
       <w:r>
         <w:t>Permitir al Empleado Secretaría Académica cargar en el sistema el plan escaneado del documento (plan impreso)</w:t>
       </w:r>
@@ -1436,6 +1293,7 @@
       <w:pPr>
         <w:pStyle w:val="PSI-Ttulo1"/>
       </w:pPr>
+      <w:bookmarkStart w:id="5" w:name="_Toc18057389"/>
       <w:r>
         <w:t>Actores del CU</w:t>
       </w:r>
@@ -1457,7 +1315,7 @@
       </w:pPr>
       <w:bookmarkStart w:id="6" w:name="_Toc228206477"/>
       <w:bookmarkStart w:id="7" w:name="_Toc234686582"/>
-      <w:bookmarkStart w:id="8" w:name="_Toc257615431"/>
+      <w:bookmarkStart w:id="8" w:name="_Toc18057390"/>
       <w:r>
         <w:t>Precondiciones</w:t>
       </w:r>
@@ -1493,7 +1351,7 @@
       </w:pPr>
       <w:bookmarkStart w:id="9" w:name="_Toc228206478"/>
       <w:bookmarkStart w:id="10" w:name="_Toc234686583"/>
-      <w:bookmarkStart w:id="11" w:name="_Toc257615432"/>
+      <w:bookmarkStart w:id="11" w:name="_Toc18057391"/>
       <w:r>
         <w:t>Flujo de Eventos Normal</w:t>
       </w:r>
@@ -1504,36 +1362,21 @@
     <w:p>
       <w:pPr>
         <w:pStyle w:val="PSI-Normal"/>
-        <w:numPr>
-          <w:ilvl w:val="0"/>
-          <w:numId w:val="13"/>
-        </w:numPr>
         <w:spacing w:before="0" w:line="240" w:lineRule="auto"/>
-      </w:pPr>
-      <w:r>
-        <w:t>El sistema despl</w:t>
-      </w:r>
-      <w:r>
-        <w:t>iega la pantalla “Subir plan</w:t>
-      </w:r>
-      <w:r>
-        <w:t>”, con un listado de todas las carreras de la UNPA - UARG.</w:t>
-      </w:r>
+        <w:ind w:left="720" w:firstLine="0"/>
+      </w:pPr>
     </w:p>
     <w:p>
       <w:pPr>
         <w:pStyle w:val="PSI-Normal"/>
         <w:numPr>
           <w:ilvl w:val="0"/>
-          <w:numId w:val="13"/>
+          <w:numId w:val="15"/>
         </w:numPr>
         <w:spacing w:before="0" w:line="240" w:lineRule="auto"/>
       </w:pPr>
       <w:r>
-        <w:t>El empleado de SA selecciona la carrera.</w:t>
-      </w:r>
-      <w:r>
-        <w:t xml:space="preserve"> </w:t>
+        <w:t xml:space="preserve">Se presenta al Empleado de Secretaría Académica, la pantalla Subir Plan que muestra dos listas desplegables (Carrera y Código del Plan), un campo de texto donde se puede realizar una Descripción, un botón que permite seleccionar un plan (documento) a cargar en el sistema, un botón que permita subir el plan seleccionado y un botón para cancelar la operación. </w:t>
       </w:r>
     </w:p>
     <w:p>
@@ -1541,21 +1384,12 @@
         <w:pStyle w:val="PSI-Normal"/>
         <w:numPr>
           <w:ilvl w:val="0"/>
-          <w:numId w:val="13"/>
+          <w:numId w:val="15"/>
         </w:numPr>
         <w:spacing w:before="0" w:line="240" w:lineRule="auto"/>
       </w:pPr>
       <w:r>
-        <w:t xml:space="preserve">El empleado de SA </w:t>
-      </w:r>
-      <w:r>
-        <w:t>p</w:t>
-      </w:r>
-      <w:r>
-        <w:t>resiona el botón “Subir Plan</w:t>
-      </w:r>
-      <w:r>
-        <w:t>”.</w:t>
+        <w:t xml:space="preserve">El empleado de Secretaría Académica selecciona la carrera del plan a subir. </w:t>
       </w:r>
     </w:p>
     <w:p>
@@ -1563,15 +1397,12 @@
         <w:pStyle w:val="PSI-Normal"/>
         <w:numPr>
           <w:ilvl w:val="0"/>
-          <w:numId w:val="13"/>
+          <w:numId w:val="15"/>
         </w:numPr>
         <w:spacing w:before="0" w:line="240" w:lineRule="auto"/>
       </w:pPr>
       <w:r>
-        <w:t>El sistema solicita el plan</w:t>
-      </w:r>
-      <w:r>
-        <w:t xml:space="preserve"> en formato PDF a cargar en el sistema.</w:t>
+        <w:t xml:space="preserve">El empleado de Secretaría Académica selecciona el código del plan a subir. </w:t>
       </w:r>
     </w:p>
     <w:p>
@@ -1579,18 +1410,77 @@
         <w:pStyle w:val="PSI-Normal"/>
         <w:numPr>
           <w:ilvl w:val="0"/>
-          <w:numId w:val="13"/>
+          <w:numId w:val="15"/>
         </w:numPr>
         <w:spacing w:before="0" w:line="240" w:lineRule="auto"/>
       </w:pPr>
       <w:r>
-        <w:t xml:space="preserve">El empleado selecciona el </w:t>
+        <w:t>Opcionalmente, el empleado de Secretaría Académica puede ingresar una descripción que acompañe al plan a subir.</w:t>
       </w:r>
+    </w:p>
+    <w:p>
+      <w:pPr>
+        <w:pStyle w:val="PSI-Normal"/>
+        <w:numPr>
+          <w:ilvl w:val="0"/>
+          <w:numId w:val="15"/>
+        </w:numPr>
+        <w:spacing w:before="0" w:line="240" w:lineRule="auto"/>
+      </w:pPr>
       <w:r>
-        <w:t>plan</w:t>
+        <w:t xml:space="preserve">El empleado de Secretaría Académica presiona el botón "Seleccionar archivo" y procede a seleccionar el plan (documento) desde el explorador de archivos. </w:t>
       </w:r>
+    </w:p>
+    <w:p>
+      <w:pPr>
+        <w:pStyle w:val="PSI-Normal"/>
+        <w:numPr>
+          <w:ilvl w:val="0"/>
+          <w:numId w:val="15"/>
+        </w:numPr>
+        <w:spacing w:before="0" w:line="240" w:lineRule="auto"/>
+      </w:pPr>
       <w:r>
-        <w:t xml:space="preserve"> correspondiente y presiona el botón “Aceptar”.</w:t>
+        <w:t>El empleado de Secretaría Académica presiona el botón "Subir Plan".</w:t>
+      </w:r>
+    </w:p>
+    <w:p>
+      <w:pPr>
+        <w:pStyle w:val="PSI-Normal"/>
+        <w:numPr>
+          <w:ilvl w:val="0"/>
+          <w:numId w:val="15"/>
+        </w:numPr>
+        <w:spacing w:before="0" w:line="240" w:lineRule="auto"/>
+      </w:pPr>
+      <w:r>
+        <w:t>El sistema despliega un mensaje de validación, para corroborar que los datos del plan a subir sean correctos.</w:t>
+      </w:r>
+    </w:p>
+    <w:p>
+      <w:pPr>
+        <w:pStyle w:val="PSI-Normal"/>
+        <w:numPr>
+          <w:ilvl w:val="0"/>
+          <w:numId w:val="15"/>
+        </w:numPr>
+        <w:spacing w:before="0" w:line="240" w:lineRule="auto"/>
+      </w:pPr>
+      <w:r>
+        <w:t xml:space="preserve">El empleado de Secretaría Académica presiona el botón "Confirmar".  </w:t>
+      </w:r>
+    </w:p>
+    <w:p>
+      <w:pPr>
+        <w:pStyle w:val="PSI-Normal"/>
+        <w:numPr>
+          <w:ilvl w:val="0"/>
+          <w:numId w:val="15"/>
+        </w:numPr>
+        <w:spacing w:before="0" w:line="240" w:lineRule="auto"/>
+      </w:pPr>
+      <w:r>
+        <w:t>El sistema informa que la operación se realizó de manera exitosa.</w:t>
       </w:r>
     </w:p>
     <w:p>
@@ -1609,18 +1499,11 @@
     </w:p>
     <w:p>
       <w:pPr>
-        <w:pStyle w:val="PSI-Normal"/>
-        <w:spacing w:before="0" w:line="240" w:lineRule="auto"/>
-        <w:ind w:left="720" w:firstLine="0"/>
-      </w:pPr>
-    </w:p>
-    <w:p>
-      <w:pPr>
         <w:pStyle w:val="PSI-Ttulo1"/>
       </w:pPr>
       <w:bookmarkStart w:id="12" w:name="_Toc228206479"/>
       <w:bookmarkStart w:id="13" w:name="_Toc234686584"/>
-      <w:bookmarkStart w:id="14" w:name="_Toc257615433"/>
+      <w:bookmarkStart w:id="14" w:name="_Toc18057392"/>
       <w:proofErr w:type="spellStart"/>
       <w:r>
         <w:t>Poscondiciones</w:t>
@@ -1635,10 +1518,10 @@
     </w:p>
     <w:p>
       <w:pPr>
-        <w:pStyle w:val="PSI-Comentario"/>
+        <w:pStyle w:val="PSI-Normal"/>
       </w:pPr>
       <w:r>
-        <w:t>[Efectos que de forma inmediata tiene la realización del Caso de Uso sobre el estado del sistema]</w:t>
+        <w:t xml:space="preserve">El sistema carga el plan escaneado (documento) exitosamente y queda a la espera de una acción. </w:t>
       </w:r>
     </w:p>
     <w:p>
@@ -1652,7 +1535,17 @@
       </w:pPr>
       <w:bookmarkStart w:id="15" w:name="_Toc228206480"/>
       <w:bookmarkStart w:id="16" w:name="_Toc234686585"/>
-      <w:bookmarkStart w:id="17" w:name="_Toc257615434"/>
+    </w:p>
+    <w:p>
+      <w:pPr>
+        <w:pStyle w:val="PSI-Ttulo1"/>
+      </w:pPr>
+    </w:p>
+    <w:p>
+      <w:pPr>
+        <w:pStyle w:val="PSI-Ttulo1"/>
+      </w:pPr>
+      <w:bookmarkStart w:id="17" w:name="_Toc18057393"/>
       <w:r>
         <w:t>Flujo de Eventos Alternativo</w:t>
       </w:r>
@@ -1662,6 +1555,11 @@
     </w:p>
     <w:p>
       <w:pPr>
+        <w:pStyle w:val="PSI-Ttulo1"/>
+      </w:pPr>
+    </w:p>
+    <w:p>
+      <w:pPr>
         <w:pStyle w:val="PSI-Normal"/>
         <w:rPr>
           <w:u w:val="single"/>
@@ -1671,8 +1569,21 @@
         <w:rPr>
           <w:u w:val="single"/>
         </w:rPr>
-        <w:t>Flujo Alternativo:</w:t>
+        <w:t xml:space="preserve">Excepción 1: </w:t>
       </w:r>
+    </w:p>
+    <w:p>
+      <w:pPr>
+        <w:pStyle w:val="PSI-Normal"/>
+      </w:pPr>
+      <w:r>
+        <w:t>El Empleado Secretaría Académica cancele la operación.</w:t>
+      </w:r>
+    </w:p>
+    <w:p>
+      <w:pPr>
+        <w:pStyle w:val="PSI-Normal"/>
+      </w:pPr>
     </w:p>
     <w:p>
       <w:pPr>
@@ -1681,138 +1592,35 @@
           <w:u w:val="single"/>
         </w:rPr>
       </w:pPr>
+      <w:r>
+        <w:rPr>
+          <w:u w:val="single"/>
+        </w:rPr>
+        <w:t>Excepción 2:</w:t>
+      </w:r>
     </w:p>
     <w:p>
       <w:pPr>
         <w:pStyle w:val="PSI-Normal"/>
-        <w:numPr>
-          <w:ilvl w:val="0"/>
-          <w:numId w:val="14"/>
-        </w:numPr>
-        <w:spacing w:before="0" w:line="240" w:lineRule="auto"/>
       </w:pPr>
       <w:r>
-        <w:t>El sistema despl</w:t>
+        <w:t xml:space="preserve">5.1 El </w:t>
       </w:r>
       <w:r>
-        <w:t>iega la pantalla “Subir plan</w:t>
+        <w:t xml:space="preserve"> </w:t>
       </w:r>
       <w:r>
-        <w:t>”, con un listado de todas las carreras de la UNPA - UARG.</w:t>
-      </w:r>
-    </w:p>
-    <w:p>
-      <w:pPr>
-        <w:pStyle w:val="PSI-Normal"/>
-        <w:numPr>
-          <w:ilvl w:val="0"/>
-          <w:numId w:val="14"/>
-        </w:numPr>
-        <w:spacing w:before="0" w:line="240" w:lineRule="auto"/>
-      </w:pPr>
-      <w:r>
-        <w:t>El empleado de SA selecciona la carrera.</w:t>
-      </w:r>
-    </w:p>
-    <w:p>
-      <w:pPr>
-        <w:pStyle w:val="PSI-Normal"/>
-        <w:numPr>
-          <w:ilvl w:val="0"/>
-          <w:numId w:val="14"/>
-        </w:numPr>
-        <w:spacing w:before="0" w:line="240" w:lineRule="auto"/>
-      </w:pPr>
-      <w:r>
-        <w:t xml:space="preserve">El sistema muestra el listado de </w:t>
+        <w:t>formato del plan (documento) que se desea cargar al sistema no es válido. Es decir, no es un archivo con extensión .</w:t>
       </w:r>
       <w:proofErr w:type="spellStart"/>
       <w:r>
-        <w:t>el</w:t>
+        <w:t>pdf</w:t>
       </w:r>
       <w:proofErr w:type="spellEnd"/>
-      <w:r>
-        <w:t>/los plan/es.</w:t>
-      </w:r>
     </w:p>
     <w:p>
       <w:pPr>
         <w:pStyle w:val="PSI-Normal"/>
-        <w:numPr>
-          <w:ilvl w:val="0"/>
-          <w:numId w:val="14"/>
-        </w:numPr>
-        <w:spacing w:before="0" w:line="240" w:lineRule="auto"/>
-      </w:pPr>
-      <w:r>
-        <w:t>El empleado de SA selecciona un plan.</w:t>
-      </w:r>
-    </w:p>
-    <w:p>
-      <w:pPr>
-        <w:pStyle w:val="PSI-Normal"/>
-        <w:numPr>
-          <w:ilvl w:val="0"/>
-          <w:numId w:val="14"/>
-        </w:numPr>
-        <w:spacing w:before="0" w:line="240" w:lineRule="auto"/>
-      </w:pPr>
-      <w:r>
-        <w:t xml:space="preserve">El empleado SA </w:t>
-      </w:r>
-      <w:r>
-        <w:t>presiona el botón “Cambiar P</w:t>
-      </w:r>
-      <w:r>
-        <w:t>lan</w:t>
-      </w:r>
-      <w:r>
-        <w:t>”.</w:t>
-      </w:r>
-    </w:p>
-    <w:p>
-      <w:pPr>
-        <w:pStyle w:val="PSI-Normal"/>
-        <w:numPr>
-          <w:ilvl w:val="0"/>
-          <w:numId w:val="14"/>
-        </w:numPr>
-        <w:spacing w:before="0" w:line="240" w:lineRule="auto"/>
-      </w:pPr>
-      <w:r>
-        <w:t xml:space="preserve">El sistema solicita el nuevo </w:t>
-      </w:r>
-      <w:r>
-        <w:t>plan</w:t>
-      </w:r>
-      <w:r>
-        <w:t xml:space="preserve"> en PDF a cargar en el sistema.</w:t>
-      </w:r>
-    </w:p>
-    <w:p>
-      <w:pPr>
-        <w:pStyle w:val="PSI-Normal"/>
-        <w:numPr>
-          <w:ilvl w:val="0"/>
-          <w:numId w:val="14"/>
-        </w:numPr>
-        <w:spacing w:before="0" w:line="240" w:lineRule="auto"/>
-      </w:pPr>
-      <w:r>
-        <w:t>El</w:t>
-      </w:r>
-      <w:r>
-        <w:t xml:space="preserve"> empleado selecciona el plan</w:t>
-      </w:r>
-      <w:r>
-        <w:t xml:space="preserve"> correspondiente y presiona el botón “Aceptar”.</w:t>
-      </w:r>
-    </w:p>
-    <w:p>
-      <w:pPr>
-        <w:pStyle w:val="PSI-Normal"/>
-        <w:spacing w:before="0" w:line="240" w:lineRule="auto"/>
-        <w:ind w:left="720" w:firstLine="0"/>
       </w:pPr>
     </w:p>
     <w:p>
@@ -1822,20 +1630,11 @@
           <w:u w:val="single"/>
         </w:rPr>
       </w:pPr>
-    </w:p>
-    <w:p>
-      <w:pPr>
-        <w:pStyle w:val="PSI-Normal"/>
-        <w:rPr>
-          <w:u w:val="single"/>
-        </w:rPr>
-      </w:pPr>
       <w:r>
         <w:rPr>
           <w:u w:val="single"/>
         </w:rPr>
-        <w:lastRenderedPageBreak/>
-        <w:t xml:space="preserve">Excepción 1: </w:t>
+        <w:t>Excepción 3:</w:t>
       </w:r>
     </w:p>
     <w:p>
@@ -1843,8 +1642,27 @@
         <w:pStyle w:val="PSI-Normal"/>
       </w:pPr>
       <w:r>
-        <w:t>El Empleado Secretaría Académica cancele la operación.</w:t>
+        <w:t xml:space="preserve">8.1 El </w:t>
       </w:r>
+      <w:r>
+        <w:t xml:space="preserve"> </w:t>
+      </w:r>
+      <w:r>
+        <w:t>formato del plan (documento) que se desea cargar al sistema no es válido. Es decir, no es un archivo con extensión .</w:t>
+      </w:r>
+      <w:proofErr w:type="spellStart"/>
+      <w:r>
+        <w:t>pdf</w:t>
+      </w:r>
+      <w:proofErr w:type="spellEnd"/>
+      <w:r>
+        <w:t xml:space="preserve"> original. </w:t>
+      </w:r>
+    </w:p>
+    <w:p>
+      <w:pPr>
+        <w:pStyle w:val="PSI-Comentario"/>
+      </w:pPr>
     </w:p>
     <w:p>
       <w:pPr>
@@ -1860,7 +1678,7 @@
       </w:pPr>
       <w:bookmarkStart w:id="18" w:name="_Toc228206481"/>
       <w:bookmarkStart w:id="19" w:name="_Toc234686586"/>
-      <w:bookmarkStart w:id="20" w:name="_Toc257615435"/>
+      <w:bookmarkStart w:id="20" w:name="_Toc18057394"/>
       <w:r>
         <w:t>Diagramas Asociados</w:t>
       </w:r>
@@ -1870,9 +1688,14 @@
     </w:p>
     <w:p>
       <w:pPr>
+        <w:pStyle w:val="PSI-Ttulo1"/>
+      </w:pPr>
+    </w:p>
+    <w:p>
+      <w:pPr>
         <w:pStyle w:val="PSI-Ttulo2"/>
       </w:pPr>
-      <w:bookmarkStart w:id="21" w:name="_Toc257615436"/>
+      <w:bookmarkStart w:id="21" w:name="_Toc18057395"/>
       <w:r>
         <w:t>Diagrama de Casos de Uso</w:t>
       </w:r>
@@ -1951,7 +1774,12 @@
       <w:pPr>
         <w:pStyle w:val="PSI-Ttulo2"/>
       </w:pPr>
-      <w:bookmarkStart w:id="22" w:name="_Toc257615437"/>
+    </w:p>
+    <w:p>
+      <w:pPr>
+        <w:pStyle w:val="PSI-Ttulo2"/>
+      </w:pPr>
+      <w:bookmarkStart w:id="22" w:name="_Toc18057396"/>
       <w:r>
         <w:t>Diagrama de Secuencia</w:t>
       </w:r>
@@ -1959,40 +1787,18 @@
     </w:p>
     <w:p>
       <w:pPr>
-        <w:pStyle w:val="PSI-Comentario"/>
-      </w:pPr>
-      <w:r>
-        <w:t>[</w:t>
-      </w:r>
-      <w:r>
-        <w:t xml:space="preserve">En el </w:t>
-      </w:r>
-      <w:r>
-        <w:rPr>
-          <w:rFonts w:ascii="Garamond-Italic" w:hAnsi="Garamond-Italic" w:cs="Garamond-Italic"/>
-          <w:iCs/>
-        </w:rPr>
-        <w:t xml:space="preserve">diagrama de secuencia </w:t>
-      </w:r>
-      <w:r>
-        <w:t xml:space="preserve">se muestra la interacción de los objetos que componen un sistema de forma temporal. </w:t>
-      </w:r>
-    </w:p>
-    <w:p>
-      <w:pPr>
-        <w:pStyle w:val="PSI-Comentario"/>
-      </w:pPr>
-      <w:r>
-        <w:t>Un diagrama de secuencia muestra la interacción de un conjunto de objetos en una aplicación a través del tiempo y se modela para cada método de la clase</w:t>
-      </w:r>
-      <w:r>
-        <w:t>]</w:t>
-      </w:r>
+        <w:pStyle w:val="PSI-Ttulo2"/>
+      </w:pPr>
     </w:p>
     <w:p>
       <w:pPr>
         <w:pStyle w:val="PSI-Normal"/>
         <w:jc w:val="center"/>
+      </w:pPr>
+    </w:p>
+    <w:p>
+      <w:pPr>
+        <w:pStyle w:val="PSI-Ttulo1"/>
       </w:pPr>
       <w:r>
         <w:rPr>
@@ -2001,9 +1807,9 @@
         </w:rPr>
         <w:drawing>
           <wp:inline distT="0" distB="0" distL="0" distR="0">
-            <wp:extent cx="5137741" cy="2946377"/>
-            <wp:effectExtent l="19050" t="0" r="5759" b="0"/>
-            <wp:docPr id="2" name="Imagen 4"/>
+            <wp:extent cx="5400040" cy="4420165"/>
+            <wp:effectExtent l="19050" t="0" r="0" b="0"/>
+            <wp:docPr id="1" name="Imagen 1" descr="C:\xampp\htdocs\vaspa\Elaboración\Diagramas de Secuencia\CU_Subir Plan\DiagramaSecuencia_Subir Plan VFinal.jpg"/>
             <wp:cNvGraphicFramePr>
               <a:graphicFrameLocks xmlns:a="http://schemas.openxmlformats.org/drawingml/2006/main" noChangeAspect="1"/>
             </wp:cNvGraphicFramePr>
@@ -2011,7 +1817,7 @@
               <a:graphicData uri="http://schemas.openxmlformats.org/drawingml/2006/picture">
                 <pic:pic xmlns:pic="http://schemas.openxmlformats.org/drawingml/2006/picture">
                   <pic:nvPicPr>
-                    <pic:cNvPr id="0" name="Picture 4"/>
+                    <pic:cNvPr id="0" name="Picture 1" descr="C:\xampp\htdocs\vaspa\Elaboración\Diagramas de Secuencia\CU_Subir Plan\DiagramaSecuencia_Subir Plan VFinal.jpg"/>
                     <pic:cNvPicPr>
                       <a:picLocks noChangeAspect="1" noChangeArrowheads="1"/>
                     </pic:cNvPicPr>
@@ -2026,7 +1832,7 @@
                   <pic:spPr bwMode="auto">
                     <a:xfrm>
                       <a:off x="0" y="0"/>
-                      <a:ext cx="5148179" cy="2952363"/>
+                      <a:ext cx="5400040" cy="4420165"/>
                     </a:xfrm>
                     <a:prstGeom prst="rect">
                       <a:avLst/>
@@ -2045,11 +1851,6 @@
           </wp:inline>
         </w:drawing>
       </w:r>
-    </w:p>
-    <w:p>
-      <w:pPr>
-        <w:pStyle w:val="PSI-Ttulo1"/>
-      </w:pPr>
     </w:p>
     <w:sectPr>
       <w:headerReference w:type="default" r:id="rId13"/>
@@ -2204,7 +2005,7 @@
             <w:rFonts w:asciiTheme="majorHAnsi" w:hAnsiTheme="majorHAnsi" w:cstheme="majorHAnsi"/>
             <w:noProof/>
           </w:rPr>
-          <w:t>5</w:t>
+          <w:t>3</w:t>
         </w:r>
         <w:r>
           <w:rPr>
@@ -3375,6 +3176,92 @@
     </w:lvl>
   </w:abstractNum>
   <w:abstractNum w:abstractNumId="6">
+    <w:nsid w:val="1E5B300D"/>
+    <w:multiLevelType w:val="hybridMultilevel"/>
+    <w:tmpl w:val="B2F03F8C"/>
+    <w:lvl w:ilvl="0" w:tplc="2C0A000F">
+      <w:start w:val="1"/>
+      <w:numFmt w:val="decimal"/>
+      <w:lvlText w:val="%1."/>
+      <w:lvlJc w:val="left"/>
+      <w:pPr>
+        <w:ind w:left="720" w:hanging="360"/>
+      </w:pPr>
+    </w:lvl>
+    <w:lvl w:ilvl="1" w:tplc="2C0A0019" w:tentative="1">
+      <w:start w:val="1"/>
+      <w:numFmt w:val="lowerLetter"/>
+      <w:lvlText w:val="%2."/>
+      <w:lvlJc w:val="left"/>
+      <w:pPr>
+        <w:ind w:left="1440" w:hanging="360"/>
+      </w:pPr>
+    </w:lvl>
+    <w:lvl w:ilvl="2" w:tplc="2C0A001B" w:tentative="1">
+      <w:start w:val="1"/>
+      <w:numFmt w:val="lowerRoman"/>
+      <w:lvlText w:val="%3."/>
+      <w:lvlJc w:val="right"/>
+      <w:pPr>
+        <w:ind w:left="2160" w:hanging="180"/>
+      </w:pPr>
+    </w:lvl>
+    <w:lvl w:ilvl="3" w:tplc="2C0A000F" w:tentative="1">
+      <w:start w:val="1"/>
+      <w:numFmt w:val="decimal"/>
+      <w:lvlText w:val="%4."/>
+      <w:lvlJc w:val="left"/>
+      <w:pPr>
+        <w:ind w:left="2880" w:hanging="360"/>
+      </w:pPr>
+    </w:lvl>
+    <w:lvl w:ilvl="4" w:tplc="2C0A0019" w:tentative="1">
+      <w:start w:val="1"/>
+      <w:numFmt w:val="lowerLetter"/>
+      <w:lvlText w:val="%5."/>
+      <w:lvlJc w:val="left"/>
+      <w:pPr>
+        <w:ind w:left="3600" w:hanging="360"/>
+      </w:pPr>
+    </w:lvl>
+    <w:lvl w:ilvl="5" w:tplc="2C0A001B" w:tentative="1">
+      <w:start w:val="1"/>
+      <w:numFmt w:val="lowerRoman"/>
+      <w:lvlText w:val="%6."/>
+      <w:lvlJc w:val="right"/>
+      <w:pPr>
+        <w:ind w:left="4320" w:hanging="180"/>
+      </w:pPr>
+    </w:lvl>
+    <w:lvl w:ilvl="6" w:tplc="2C0A000F" w:tentative="1">
+      <w:start w:val="1"/>
+      <w:numFmt w:val="decimal"/>
+      <w:lvlText w:val="%7."/>
+      <w:lvlJc w:val="left"/>
+      <w:pPr>
+        <w:ind w:left="5040" w:hanging="360"/>
+      </w:pPr>
+    </w:lvl>
+    <w:lvl w:ilvl="7" w:tplc="2C0A0019" w:tentative="1">
+      <w:start w:val="1"/>
+      <w:numFmt w:val="lowerLetter"/>
+      <w:lvlText w:val="%8."/>
+      <w:lvlJc w:val="left"/>
+      <w:pPr>
+        <w:ind w:left="5760" w:hanging="360"/>
+      </w:pPr>
+    </w:lvl>
+    <w:lvl w:ilvl="8" w:tplc="2C0A001B" w:tentative="1">
+      <w:start w:val="1"/>
+      <w:numFmt w:val="lowerRoman"/>
+      <w:lvlText w:val="%9."/>
+      <w:lvlJc w:val="right"/>
+      <w:pPr>
+        <w:ind w:left="6480" w:hanging="180"/>
+      </w:pPr>
+    </w:lvl>
+  </w:abstractNum>
+  <w:abstractNum w:abstractNumId="7">
     <w:nsid w:val="255F5799"/>
     <w:multiLevelType w:val="hybridMultilevel"/>
     <w:tmpl w:val="B8F40458"/>
@@ -3460,7 +3347,7 @@
       </w:pPr>
     </w:lvl>
   </w:abstractNum>
-  <w:abstractNum w:abstractNumId="7">
+  <w:abstractNum w:abstractNumId="8">
     <w:nsid w:val="487036EC"/>
     <w:multiLevelType w:val="hybridMultilevel"/>
     <w:tmpl w:val="BDFE724A"/>
@@ -3546,7 +3433,7 @@
       </w:pPr>
     </w:lvl>
   </w:abstractNum>
-  <w:abstractNum w:abstractNumId="8">
+  <w:abstractNum w:abstractNumId="9">
     <w:nsid w:val="4FD13BE3"/>
     <w:multiLevelType w:val="hybridMultilevel"/>
     <w:tmpl w:val="2B48AFD0"/>
@@ -3632,7 +3519,7 @@
       </w:pPr>
     </w:lvl>
   </w:abstractNum>
-  <w:abstractNum w:abstractNumId="9">
+  <w:abstractNum w:abstractNumId="10">
     <w:nsid w:val="52D90BB8"/>
     <w:multiLevelType w:val="hybridMultilevel"/>
     <w:tmpl w:val="1D2461DE"/>
@@ -3746,7 +3633,7 @@
       </w:rPr>
     </w:lvl>
   </w:abstractNum>
-  <w:abstractNum w:abstractNumId="10">
+  <w:abstractNum w:abstractNumId="11">
     <w:nsid w:val="708E589C"/>
     <w:multiLevelType w:val="multilevel"/>
     <w:tmpl w:val="381042DE"/>
@@ -3886,7 +3773,7 @@
       </w:rPr>
     </w:lvl>
   </w:abstractNum>
-  <w:abstractNum w:abstractNumId="11">
+  <w:abstractNum w:abstractNumId="12">
     <w:nsid w:val="7DD64906"/>
     <w:multiLevelType w:val="hybridMultilevel"/>
     <w:tmpl w:val="795E7434"/>
@@ -4001,16 +3888,16 @@
     </w:lvl>
   </w:abstractNum>
   <w:num w:numId="1">
-    <w:abstractNumId w:val="6"/>
+    <w:abstractNumId w:val="7"/>
   </w:num>
   <w:num w:numId="2">
-    <w:abstractNumId w:val="7"/>
+    <w:abstractNumId w:val="8"/>
   </w:num>
   <w:num w:numId="3">
-    <w:abstractNumId w:val="7"/>
+    <w:abstractNumId w:val="8"/>
   </w:num>
   <w:num w:numId="4">
-    <w:abstractNumId w:val="7"/>
+    <w:abstractNumId w:val="8"/>
   </w:num>
   <w:num w:numId="5">
     <w:abstractNumId w:val="1"/>
@@ -4025,22 +3912,25 @@
     <w:abstractNumId w:val="0"/>
   </w:num>
   <w:num w:numId="9">
-    <w:abstractNumId w:val="10"/>
+    <w:abstractNumId w:val="11"/>
   </w:num>
   <w:num w:numId="10">
-    <w:abstractNumId w:val="11"/>
+    <w:abstractNumId w:val="12"/>
   </w:num>
   <w:num w:numId="11">
     <w:abstractNumId w:val="5"/>
   </w:num>
   <w:num w:numId="12">
-    <w:abstractNumId w:val="9"/>
+    <w:abstractNumId w:val="10"/>
   </w:num>
   <w:num w:numId="13">
     <w:abstractNumId w:val="4"/>
   </w:num>
   <w:num w:numId="14">
-    <w:abstractNumId w:val="8"/>
+    <w:abstractNumId w:val="9"/>
+  </w:num>
+  <w:num w:numId="15">
+    <w:abstractNumId w:val="6"/>
   </w:num>
 </w:numbering>
 </file>
@@ -5244,7 +5134,7 @@
 </file>
 
 <file path=customXml/itemProps2.xml><?xml version="1.0" encoding="utf-8"?>
-<ds:datastoreItem xmlns:ds="http://schemas.openxmlformats.org/officeDocument/2006/customXml" ds:itemID="{DACAE742-88E2-4344-9D32-E6B49003A7F5}">
+<ds:datastoreItem xmlns:ds="http://schemas.openxmlformats.org/officeDocument/2006/customXml" ds:itemID="{8B28DD2B-49E1-4D12-9E7D-7353E6F7ED57}">
   <ds:schemaRefs>
     <ds:schemaRef ds:uri="http://schemas.openxmlformats.org/officeDocument/2006/bibliography"/>
   </ds:schemaRefs>

</xml_diff>